<commit_message>
log updated for sprint 2
</commit_message>
<xml_diff>
--- a/docs/logs/log_gido_verhoef.docx
+++ b/docs/logs/log_gido_verhoef.docx
@@ -1465,6 +1465,9 @@
         <w:br/>
       </w:r>
       <w:r>
+        <w:rPr>
+          <w:noProof/>
+        </w:rPr>
         <w:drawing>
           <wp:inline distT="0" distB="0" distL="0" distR="0" wp14:anchorId="633E36F0" wp14:editId="64CE7864">
             <wp:extent cx="4324954" cy="1505160"/>
@@ -1508,6 +1511,9 @@
         <w:ind w:left="360"/>
       </w:pPr>
       <w:r>
+        <w:rPr>
+          <w:noProof/>
+        </w:rPr>
         <w:drawing>
           <wp:inline distT="0" distB="0" distL="0" distR="0" wp14:anchorId="5FED810C" wp14:editId="357C98B4">
             <wp:extent cx="5760720" cy="598170"/>
@@ -1551,6 +1557,9 @@
         <w:ind w:left="360"/>
       </w:pPr>
       <w:r>
+        <w:rPr>
+          <w:noProof/>
+        </w:rPr>
         <w:drawing>
           <wp:inline distT="0" distB="0" distL="0" distR="0" wp14:anchorId="07FB0816" wp14:editId="4471ED8A">
             <wp:extent cx="5760720" cy="662305"/>
@@ -1594,6 +1603,9 @@
         <w:ind w:left="360"/>
       </w:pPr>
       <w:r>
+        <w:rPr>
+          <w:noProof/>
+        </w:rPr>
         <w:drawing>
           <wp:inline distT="0" distB="0" distL="0" distR="0" wp14:anchorId="290B927F" wp14:editId="17EDAEBA">
             <wp:extent cx="5760720" cy="2034540"/>
@@ -1679,14 +1691,7 @@
           <w:i/>
           <w:iCs/>
         </w:rPr>
-        <w:t>in deze sprint hebben we de CoC geschreven, concept bedacht en een game design document geschreven, trello en github repository aangemaakt. User stories geschreven, interface/UX design gemaakt in figma</w:t>
-      </w:r>
-      <w:r>
-        <w:rPr>
-          <w:i/>
-          <w:iCs/>
-        </w:rPr>
-        <w:t>.</w:t>
+        <w:t>in deze sprint hebben we de CoC geschreven, concept bedacht en een game design document geschreven, trello en github repository aangemaakt. User stories geschreven, interface/UX design gemaakt in figma.</w:t>
       </w:r>
       <w:r>
         <w:rPr>
@@ -2175,7 +2180,229 @@
           <w:i/>
           <w:iCs/>
         </w:rPr>
-        <w:t>…</w:t>
+        <w:drawing>
+          <wp:inline distT="0" distB="0" distL="0" distR="0" wp14:anchorId="25C939DB" wp14:editId="788FAD26">
+            <wp:extent cx="5760720" cy="654685"/>
+            <wp:effectExtent l="0" t="0" r="0" b="0"/>
+            <wp:docPr id="726340357" name="Afbeelding 1"/>
+            <wp:cNvGraphicFramePr>
+              <a:graphicFrameLocks xmlns:a="http://schemas.openxmlformats.org/drawingml/2006/main" noChangeAspect="1"/>
+            </wp:cNvGraphicFramePr>
+            <a:graphic xmlns:a="http://schemas.openxmlformats.org/drawingml/2006/main">
+              <a:graphicData uri="http://schemas.openxmlformats.org/drawingml/2006/picture">
+                <pic:pic xmlns:pic="http://schemas.openxmlformats.org/drawingml/2006/picture">
+                  <pic:nvPicPr>
+                    <pic:cNvPr id="726340357" name=""/>
+                    <pic:cNvPicPr/>
+                  </pic:nvPicPr>
+                  <pic:blipFill>
+                    <a:blip r:embed="rId16"/>
+                    <a:stretch>
+                      <a:fillRect/>
+                    </a:stretch>
+                  </pic:blipFill>
+                  <pic:spPr>
+                    <a:xfrm>
+                      <a:off x="0" y="0"/>
+                      <a:ext cx="5760720" cy="654685"/>
+                    </a:xfrm>
+                    <a:prstGeom prst="rect">
+                      <a:avLst/>
+                    </a:prstGeom>
+                  </pic:spPr>
+                </pic:pic>
+              </a:graphicData>
+            </a:graphic>
+          </wp:inline>
+        </w:drawing>
+      </w:r>
+    </w:p>
+    <w:p>
+      <w:pPr>
+        <w:pStyle w:val="Lijstalinea"/>
+        <w:ind w:left="360"/>
+      </w:pPr>
+      <w:r>
+        <w:rPr>
+          <w:i/>
+          <w:iCs/>
+        </w:rPr>
+        <w:drawing>
+          <wp:inline distT="0" distB="0" distL="0" distR="0" wp14:anchorId="36C5FC65" wp14:editId="0C58A6F4">
+            <wp:extent cx="5760720" cy="713105"/>
+            <wp:effectExtent l="0" t="0" r="0" b="0"/>
+            <wp:docPr id="279346444" name="Afbeelding 1" descr="Afbeelding met tekst, Lettertype, lijn, schermopname&#10;&#10;Automatisch gegenereerde beschrijving"/>
+            <wp:cNvGraphicFramePr>
+              <a:graphicFrameLocks xmlns:a="http://schemas.openxmlformats.org/drawingml/2006/main" noChangeAspect="1"/>
+            </wp:cNvGraphicFramePr>
+            <a:graphic xmlns:a="http://schemas.openxmlformats.org/drawingml/2006/main">
+              <a:graphicData uri="http://schemas.openxmlformats.org/drawingml/2006/picture">
+                <pic:pic xmlns:pic="http://schemas.openxmlformats.org/drawingml/2006/picture">
+                  <pic:nvPicPr>
+                    <pic:cNvPr id="279346444" name="Afbeelding 1" descr="Afbeelding met tekst, Lettertype, lijn, schermopname&#10;&#10;Automatisch gegenereerde beschrijving"/>
+                    <pic:cNvPicPr/>
+                  </pic:nvPicPr>
+                  <pic:blipFill>
+                    <a:blip r:embed="rId17"/>
+                    <a:stretch>
+                      <a:fillRect/>
+                    </a:stretch>
+                  </pic:blipFill>
+                  <pic:spPr>
+                    <a:xfrm>
+                      <a:off x="0" y="0"/>
+                      <a:ext cx="5760720" cy="713105"/>
+                    </a:xfrm>
+                    <a:prstGeom prst="rect">
+                      <a:avLst/>
+                    </a:prstGeom>
+                  </pic:spPr>
+                </pic:pic>
+              </a:graphicData>
+            </a:graphic>
+          </wp:inline>
+        </w:drawing>
+      </w:r>
+    </w:p>
+    <w:p>
+      <w:pPr>
+        <w:pStyle w:val="Lijstalinea"/>
+        <w:ind w:left="360"/>
+      </w:pPr>
+      <w:r>
+        <w:rPr>
+          <w:i/>
+          <w:iCs/>
+        </w:rPr>
+        <w:drawing>
+          <wp:inline distT="0" distB="0" distL="0" distR="0" wp14:anchorId="259EABF3" wp14:editId="58E050AB">
+            <wp:extent cx="5760720" cy="749300"/>
+            <wp:effectExtent l="0" t="0" r="0" b="0"/>
+            <wp:docPr id="437253013" name="Afbeelding 1" descr="Afbeelding met tekst, Lettertype, schermopname, algebra&#10;&#10;Automatisch gegenereerde beschrijving"/>
+            <wp:cNvGraphicFramePr>
+              <a:graphicFrameLocks xmlns:a="http://schemas.openxmlformats.org/drawingml/2006/main" noChangeAspect="1"/>
+            </wp:cNvGraphicFramePr>
+            <a:graphic xmlns:a="http://schemas.openxmlformats.org/drawingml/2006/main">
+              <a:graphicData uri="http://schemas.openxmlformats.org/drawingml/2006/picture">
+                <pic:pic xmlns:pic="http://schemas.openxmlformats.org/drawingml/2006/picture">
+                  <pic:nvPicPr>
+                    <pic:cNvPr id="437253013" name="Afbeelding 1" descr="Afbeelding met tekst, Lettertype, schermopname, algebra&#10;&#10;Automatisch gegenereerde beschrijving"/>
+                    <pic:cNvPicPr/>
+                  </pic:nvPicPr>
+                  <pic:blipFill>
+                    <a:blip r:embed="rId18"/>
+                    <a:stretch>
+                      <a:fillRect/>
+                    </a:stretch>
+                  </pic:blipFill>
+                  <pic:spPr>
+                    <a:xfrm>
+                      <a:off x="0" y="0"/>
+                      <a:ext cx="5760720" cy="749300"/>
+                    </a:xfrm>
+                    <a:prstGeom prst="rect">
+                      <a:avLst/>
+                    </a:prstGeom>
+                  </pic:spPr>
+                </pic:pic>
+              </a:graphicData>
+            </a:graphic>
+          </wp:inline>
+        </w:drawing>
+      </w:r>
+    </w:p>
+    <w:p>
+      <w:pPr>
+        <w:pStyle w:val="Lijstalinea"/>
+        <w:ind w:left="360"/>
+      </w:pPr>
+      <w:r>
+        <w:rPr>
+          <w:i/>
+          <w:iCs/>
+        </w:rPr>
+        <w:drawing>
+          <wp:inline distT="0" distB="0" distL="0" distR="0" wp14:anchorId="7219126C" wp14:editId="79C6BB22">
+            <wp:extent cx="5760720" cy="601345"/>
+            <wp:effectExtent l="0" t="0" r="0" b="8255"/>
+            <wp:docPr id="1099164946" name="Afbeelding 1"/>
+            <wp:cNvGraphicFramePr>
+              <a:graphicFrameLocks xmlns:a="http://schemas.openxmlformats.org/drawingml/2006/main" noChangeAspect="1"/>
+            </wp:cNvGraphicFramePr>
+            <a:graphic xmlns:a="http://schemas.openxmlformats.org/drawingml/2006/main">
+              <a:graphicData uri="http://schemas.openxmlformats.org/drawingml/2006/picture">
+                <pic:pic xmlns:pic="http://schemas.openxmlformats.org/drawingml/2006/picture">
+                  <pic:nvPicPr>
+                    <pic:cNvPr id="1099164946" name=""/>
+                    <pic:cNvPicPr/>
+                  </pic:nvPicPr>
+                  <pic:blipFill>
+                    <a:blip r:embed="rId19"/>
+                    <a:stretch>
+                      <a:fillRect/>
+                    </a:stretch>
+                  </pic:blipFill>
+                  <pic:spPr>
+                    <a:xfrm>
+                      <a:off x="0" y="0"/>
+                      <a:ext cx="5760720" cy="601345"/>
+                    </a:xfrm>
+                    <a:prstGeom prst="rect">
+                      <a:avLst/>
+                    </a:prstGeom>
+                  </pic:spPr>
+                </pic:pic>
+              </a:graphicData>
+            </a:graphic>
+          </wp:inline>
+        </w:drawing>
+      </w:r>
+    </w:p>
+    <w:p>
+      <w:pPr>
+        <w:pStyle w:val="Lijstalinea"/>
+        <w:ind w:left="360"/>
+      </w:pPr>
+      <w:r>
+        <w:rPr>
+          <w:i/>
+          <w:iCs/>
+        </w:rPr>
+        <w:drawing>
+          <wp:inline distT="0" distB="0" distL="0" distR="0" wp14:anchorId="095B61A9" wp14:editId="017878BD">
+            <wp:extent cx="5760720" cy="726440"/>
+            <wp:effectExtent l="0" t="0" r="0" b="0"/>
+            <wp:docPr id="201285038" name="Afbeelding 1" descr="Afbeelding met tekst, schermopname, Lettertype, algebra&#10;&#10;Automatisch gegenereerde beschrijving"/>
+            <wp:cNvGraphicFramePr>
+              <a:graphicFrameLocks xmlns:a="http://schemas.openxmlformats.org/drawingml/2006/main" noChangeAspect="1"/>
+            </wp:cNvGraphicFramePr>
+            <a:graphic xmlns:a="http://schemas.openxmlformats.org/drawingml/2006/main">
+              <a:graphicData uri="http://schemas.openxmlformats.org/drawingml/2006/picture">
+                <pic:pic xmlns:pic="http://schemas.openxmlformats.org/drawingml/2006/picture">
+                  <pic:nvPicPr>
+                    <pic:cNvPr id="201285038" name="Afbeelding 1" descr="Afbeelding met tekst, schermopname, Lettertype, algebra&#10;&#10;Automatisch gegenereerde beschrijving"/>
+                    <pic:cNvPicPr/>
+                  </pic:nvPicPr>
+                  <pic:blipFill>
+                    <a:blip r:embed="rId20"/>
+                    <a:stretch>
+                      <a:fillRect/>
+                    </a:stretch>
+                  </pic:blipFill>
+                  <pic:spPr>
+                    <a:xfrm>
+                      <a:off x="0" y="0"/>
+                      <a:ext cx="5760720" cy="726440"/>
+                    </a:xfrm>
+                    <a:prstGeom prst="rect">
+                      <a:avLst/>
+                    </a:prstGeom>
+                  </pic:spPr>
+                </pic:pic>
+              </a:graphicData>
+            </a:graphic>
+          </wp:inline>
+        </w:drawing>
       </w:r>
       <w:r>
         <w:rPr>
@@ -2233,7 +2460,7 @@
           <w:i/>
           <w:iCs/>
         </w:rPr>
-        <w:t>…</w:t>
+        <w:t>in deze sprint hebben we de map generatie en het plaatsen van torens, ook hebben we modellen van de torens, ik ben bezig geweest met de logica van de torens zoals de range, targeting en behaviour</w:t>
       </w:r>
       <w:r>
         <w:rPr>
@@ -2270,7 +2497,7 @@
           <w:i/>
           <w:iCs/>
         </w:rPr>
-        <w:t>…</w:t>
+        <w:t>mogelijke uitdagingen worden mijn scripts en programeer vaardigheden te samen voegen met het werk van de andere</w:t>
       </w:r>
       <w:r>
         <w:rPr>
@@ -2307,7 +2534,7 @@
           <w:i/>
           <w:iCs/>
         </w:rPr>
-        <w:t>…</w:t>
+        <w:t>ik heb geleerd over gizmos maken en unity’s trail systeem</w:t>
       </w:r>
       <w:r>
         <w:rPr>
@@ -2344,7 +2571,7 @@
           <w:i/>
           <w:iCs/>
         </w:rPr>
-        <w:t>…</w:t>
+        <w:t>mij is momenteel niks onduidelijk</w:t>
       </w:r>
       <w:r>
         <w:rPr>
@@ -2405,7 +2632,7 @@
           <w:i/>
           <w:iCs/>
         </w:rPr>
-        <w:t>…</w:t>
+        <w:t>ik moet andere opdrachten uit trello pakken als ik niks te doen heb ookal is het voor onderzoek of iets kleins</w:t>
       </w:r>
       <w:r>
         <w:rPr>
@@ -2460,7 +2687,7 @@
           <w:i/>
           <w:iCs/>
         </w:rPr>
-        <w:t>…</w:t>
+        <w:t>ik ga eerder andere opdrachten ui trello pakken</w:t>
       </w:r>
       <w:r>
         <w:rPr>
@@ -2483,6 +2710,7 @@
           <w:b/>
           <w:bCs/>
         </w:rPr>
+        <w:lastRenderedPageBreak/>
         <w:t xml:space="preserve">Persoonlijk welzijn. </w:t>
       </w:r>
       <w:r>
@@ -2497,7 +2725,7 @@
           <w:i/>
           <w:iCs/>
         </w:rPr>
-        <w:t>…</w:t>
+        <w:t xml:space="preserve">ik voel me goed, heb geen stress en ben tevreden met de vooruitgang. </w:t>
       </w:r>
       <w:r>
         <w:rPr>
@@ -2552,7 +2780,7 @@
           <w:i/>
           <w:iCs/>
         </w:rPr>
-        <w:t>…</w:t>
+        <w:t>blijven aan de user story’s werken, de enemies en het wave systeem hebben hoogste prioriteid</w:t>
       </w:r>
     </w:p>
     <w:p>
@@ -3465,9 +3693,9 @@
       </w:pPr>
     </w:p>
     <w:sectPr>
-      <w:footerReference w:type="default" r:id="rId16"/>
-      <w:headerReference w:type="first" r:id="rId17"/>
-      <w:footerReference w:type="first" r:id="rId18"/>
+      <w:footerReference w:type="default" r:id="rId21"/>
+      <w:headerReference w:type="first" r:id="rId22"/>
+      <w:footerReference w:type="first" r:id="rId23"/>
       <w:pgSz w:w="11906" w:h="16838"/>
       <w:pgMar w:top="1417" w:right="1417" w:bottom="1417" w:left="1417" w:header="708" w:footer="708" w:gutter="0"/>
       <w:cols w:space="708"/>
@@ -9011,18 +9239,19 @@
 </file>
 
 <file path=customXml/item1.xml><?xml version="1.0" encoding="utf-8"?>
-<p:properties xmlns:p="http://schemas.microsoft.com/office/2006/metadata/properties" xmlns:xsi="http://www.w3.org/2001/XMLSchema-instance" xmlns:pc="http://schemas.microsoft.com/office/infopath/2007/PartnerControls">
-  <documentManagement>
-    <TaxCatchAll xmlns="a525567b-649d-460c-8e8e-4b8ff2198859" xsi:nil="true"/>
-    <lcf76f155ced4ddcb4097134ff3c332f xmlns="d6efa0f9-dae8-495f-a801-1a676c3280d6">
-      <Terms xmlns="http://schemas.microsoft.com/office/infopath/2007/PartnerControls"/>
-    </lcf76f155ced4ddcb4097134ff3c332f>
-    <ReferenceId xmlns="d6efa0f9-dae8-495f-a801-1a676c3280d6" xsi:nil="true"/>
-  </documentManagement>
-</p:properties>
+<b:Sources xmlns:b="http://schemas.openxmlformats.org/officeDocument/2006/bibliography" xmlns="http://schemas.openxmlformats.org/officeDocument/2006/bibliography" SelectedStyle="\APASixthEditionOfficeOnline.xsl" StyleName="APA" Version="6"/>
 </file>
 
 <file path=customXml/item2.xml><?xml version="1.0" encoding="utf-8"?>
+<?mso-contentType ?>
+<FormTemplates xmlns="http://schemas.microsoft.com/sharepoint/v3/contenttype/forms">
+  <Display>DocumentLibraryForm</Display>
+  <Edit>DocumentLibraryForm</Edit>
+  <New>DocumentLibraryForm</New>
+</FormTemplates>
+</file>
+
+<file path=customXml/item3.xml><?xml version="1.0" encoding="utf-8"?>
 <ct:contentTypeSchema xmlns:ct="http://schemas.microsoft.com/office/2006/metadata/contentType" xmlns:ma="http://schemas.microsoft.com/office/2006/metadata/properties/metaAttributes" ct:_="" ma:_="" ma:contentTypeName="Document" ma:contentTypeID="0x010100665464867BBD6147A31646DF0461D184" ma:contentTypeVersion="12" ma:contentTypeDescription="Een nieuw document maken." ma:contentTypeScope="" ma:versionID="fb14baebca41b563e1502066157e2f79">
   <xsd:schema xmlns:xsd="http://www.w3.org/2001/XMLSchema" xmlns:xs="http://www.w3.org/2001/XMLSchema" xmlns:p="http://schemas.microsoft.com/office/2006/metadata/properties" xmlns:ns2="d6efa0f9-dae8-495f-a801-1a676c3280d6" xmlns:ns3="a525567b-649d-460c-8e8e-4b8ff2198859" targetNamespace="http://schemas.microsoft.com/office/2006/metadata/properties" ma:root="true" ma:fieldsID="b7c9fe1bf5062ab4e996756ff7dfce89" ns2:_="" ns3:_="">
     <xsd:import namespace="d6efa0f9-dae8-495f-a801-1a676c3280d6"/>
@@ -9223,31 +9452,35 @@
 </ct:contentTypeSchema>
 </file>
 
-<file path=customXml/item3.xml><?xml version="1.0" encoding="utf-8"?>
-<?mso-contentType ?>
-<FormTemplates xmlns="http://schemas.microsoft.com/sharepoint/v3/contenttype/forms">
-  <Display>DocumentLibraryForm</Display>
-  <Edit>DocumentLibraryForm</Edit>
-  <New>DocumentLibraryForm</New>
-</FormTemplates>
-</file>
-
 <file path=customXml/item4.xml><?xml version="1.0" encoding="utf-8"?>
-<b:Sources xmlns:b="http://schemas.openxmlformats.org/officeDocument/2006/bibliography" xmlns="http://schemas.openxmlformats.org/officeDocument/2006/bibliography" SelectedStyle="\APASixthEditionOfficeOnline.xsl" StyleName="APA" Version="6"/>
+<p:properties xmlns:p="http://schemas.microsoft.com/office/2006/metadata/properties" xmlns:xsi="http://www.w3.org/2001/XMLSchema-instance" xmlns:pc="http://schemas.microsoft.com/office/infopath/2007/PartnerControls">
+  <documentManagement>
+    <TaxCatchAll xmlns="a525567b-649d-460c-8e8e-4b8ff2198859" xsi:nil="true"/>
+    <lcf76f155ced4ddcb4097134ff3c332f xmlns="d6efa0f9-dae8-495f-a801-1a676c3280d6">
+      <Terms xmlns="http://schemas.microsoft.com/office/infopath/2007/PartnerControls"/>
+    </lcf76f155ced4ddcb4097134ff3c332f>
+    <ReferenceId xmlns="d6efa0f9-dae8-495f-a801-1a676c3280d6" xsi:nil="true"/>
+  </documentManagement>
+</p:properties>
 </file>
 
 <file path=customXml/itemProps1.xml><?xml version="1.0" encoding="utf-8"?>
-<ds:datastoreItem xmlns:ds="http://schemas.openxmlformats.org/officeDocument/2006/customXml" ds:itemID="{846B1C81-E993-40E7-BCC5-DA63F0CD945C}">
+<ds:datastoreItem xmlns:ds="http://schemas.openxmlformats.org/officeDocument/2006/customXml" ds:itemID="{72B7D650-2FAA-4D72-B587-235E59E6AC26}">
   <ds:schemaRefs>
-    <ds:schemaRef ds:uri="http://schemas.microsoft.com/office/2006/metadata/properties"/>
-    <ds:schemaRef ds:uri="http://schemas.microsoft.com/office/infopath/2007/PartnerControls"/>
-    <ds:schemaRef ds:uri="a525567b-649d-460c-8e8e-4b8ff2198859"/>
-    <ds:schemaRef ds:uri="d6efa0f9-dae8-495f-a801-1a676c3280d6"/>
+    <ds:schemaRef ds:uri="http://schemas.openxmlformats.org/officeDocument/2006/bibliography"/>
   </ds:schemaRefs>
 </ds:datastoreItem>
 </file>
 
 <file path=customXml/itemProps2.xml><?xml version="1.0" encoding="utf-8"?>
+<ds:datastoreItem xmlns:ds="http://schemas.openxmlformats.org/officeDocument/2006/customXml" ds:itemID="{C6916C6B-E06E-47CD-A094-BBBE44C5EA8C}">
+  <ds:schemaRefs>
+    <ds:schemaRef ds:uri="http://schemas.microsoft.com/sharepoint/v3/contenttype/forms"/>
+  </ds:schemaRefs>
+</ds:datastoreItem>
+</file>
+
+<file path=customXml/itemProps3.xml><?xml version="1.0" encoding="utf-8"?>
 <ds:datastoreItem xmlns:ds="http://schemas.openxmlformats.org/officeDocument/2006/customXml" ds:itemID="{A0843AB5-4663-49F8-BC6D-8CBF4ABFDCB3}">
   <ds:schemaRefs>
     <ds:schemaRef ds:uri="http://schemas.microsoft.com/office/2006/metadata/contentType"/>
@@ -9266,18 +9499,13 @@
 </ds:datastoreItem>
 </file>
 
-<file path=customXml/itemProps3.xml><?xml version="1.0" encoding="utf-8"?>
-<ds:datastoreItem xmlns:ds="http://schemas.openxmlformats.org/officeDocument/2006/customXml" ds:itemID="{C6916C6B-E06E-47CD-A094-BBBE44C5EA8C}">
+<file path=customXml/itemProps4.xml><?xml version="1.0" encoding="utf-8"?>
+<ds:datastoreItem xmlns:ds="http://schemas.openxmlformats.org/officeDocument/2006/customXml" ds:itemID="{846B1C81-E993-40E7-BCC5-DA63F0CD945C}">
   <ds:schemaRefs>
-    <ds:schemaRef ds:uri="http://schemas.microsoft.com/sharepoint/v3/contenttype/forms"/>
-  </ds:schemaRefs>
-</ds:datastoreItem>
-</file>
-
-<file path=customXml/itemProps4.xml><?xml version="1.0" encoding="utf-8"?>
-<ds:datastoreItem xmlns:ds="http://schemas.openxmlformats.org/officeDocument/2006/customXml" ds:itemID="{72B7D650-2FAA-4D72-B587-235E59E6AC26}">
-  <ds:schemaRefs>
-    <ds:schemaRef ds:uri="http://schemas.openxmlformats.org/officeDocument/2006/bibliography"/>
+    <ds:schemaRef ds:uri="http://schemas.microsoft.com/office/2006/metadata/properties"/>
+    <ds:schemaRef ds:uri="http://schemas.microsoft.com/office/infopath/2007/PartnerControls"/>
+    <ds:schemaRef ds:uri="a525567b-649d-460c-8e8e-4b8ff2198859"/>
+    <ds:schemaRef ds:uri="d6efa0f9-dae8-495f-a801-1a676c3280d6"/>
   </ds:schemaRefs>
 </ds:datastoreItem>
 </file>
</xml_diff>